<commit_message>
Updated design document, new questions and iterations
</commit_message>
<xml_diff>
--- a/Design/Design Document.docx
+++ b/Design/Design Document.docx
@@ -413,43 +413,9 @@
       </w:r>
     </w:p>
     <w:p>
-      <w:pPr>
-        <w:rPr>
-          <w:color w:val="FF0000"/>
-        </w:rPr>
-      </w:pPr>
-      <w:r>
-        <w:rPr>
-          <w:color w:val="FF0000"/>
-        </w:rPr>
-        <w:t>????</w:t>
-      </w:r>
-    </w:p>
-    <w:p>
-      <w:pPr>
-        <w:rPr>
-          <w:i/>
-        </w:rPr>
-      </w:pPr>
-      <w:r>
-        <w:rPr>
-          <w:i/>
-        </w:rPr>
-        <w:t>Do we need a theme?</w:t>
-      </w:r>
-      <w:r>
-        <w:rPr>
-          <w:i/>
-        </w:rPr>
-        <w:t xml:space="preserve"> Themed artwork?</w:t>
-      </w:r>
-    </w:p>
-    <w:p>
-      <w:pPr>
-        <w:rPr>
-          <w:color w:val="FF0000"/>
-        </w:rPr>
-      </w:pPr>
+      <w:r>
+        <w:t>Considering a Fox character for the card theme</w:t>
+      </w:r>
     </w:p>
     <w:p>
       <w:pPr>
@@ -466,345 +432,1340 @@
         <w:t>Contents</w:t>
       </w:r>
     </w:p>
-    <w:p>
-      <w:pPr>
-        <w:rPr>
-          <w:i/>
-          <w:sz w:val="18"/>
-        </w:rPr>
-      </w:pPr>
-      <w:r>
-        <w:t xml:space="preserve">1 Red Card (LIAR) and </w:t>
-      </w:r>
-      <w:r>
-        <w:t>2</w:t>
-      </w:r>
-      <w:r>
-        <w:t>-5</w:t>
-      </w:r>
-      <w:r>
-        <w:t xml:space="preserve"> Green Cards</w:t>
-      </w:r>
-      <w:r>
-        <w:t xml:space="preserve"> (TRUTH) </w:t>
-      </w:r>
-      <w:r>
-        <w:rPr>
-          <w:i/>
-          <w:sz w:val="18"/>
-        </w:rPr>
-        <w:t>(FOR 3-6 PLAYERS)</w:t>
-      </w:r>
-    </w:p>
-    <w:p>
-      <w:r>
+    <w:tbl>
+      <w:tblPr>
+        <w:tblStyle w:val="TableGrid"/>
+        <w:tblW w:w="0" w:type="auto"/>
+        <w:tblLook w:val="04A0" w:firstRow="1" w:lastRow="0" w:firstColumn="1" w:lastColumn="0" w:noHBand="0" w:noVBand="1"/>
+      </w:tblPr>
+      <w:tblGrid>
+        <w:gridCol w:w="1210"/>
+        <w:gridCol w:w="7806"/>
+      </w:tblGrid>
+      <w:tr>
+        <w:tc>
+          <w:tcPr>
+            <w:tcW w:w="1210" w:type="dxa"/>
+          </w:tcPr>
+          <w:p>
+            <w:pPr>
+              <w:rPr>
+                <w:b/>
+              </w:rPr>
+            </w:pPr>
+            <w:r>
+              <w:rPr>
+                <w:b/>
+              </w:rPr>
+              <w:t>ITERATION</w:t>
+            </w:r>
+          </w:p>
+        </w:tc>
+        <w:tc>
+          <w:tcPr>
+            <w:tcW w:w="7806" w:type="dxa"/>
+          </w:tcPr>
+          <w:p>
+            <w:pPr>
+              <w:rPr>
+                <w:b/>
+              </w:rPr>
+            </w:pPr>
+            <w:r>
+              <w:rPr>
+                <w:b/>
+              </w:rPr>
+              <w:t>CONTENTS</w:t>
+            </w:r>
+          </w:p>
+        </w:tc>
+      </w:tr>
+      <w:tr>
+        <w:tc>
+          <w:tcPr>
+            <w:tcW w:w="1210" w:type="dxa"/>
+          </w:tcPr>
+          <w:p>
+            <w:r>
+              <w:t>Base Idea</w:t>
+            </w:r>
+          </w:p>
+        </w:tc>
+        <w:tc>
+          <w:tcPr>
+            <w:tcW w:w="7806" w:type="dxa"/>
+          </w:tcPr>
+          <w:p>
+            <w:pPr>
+              <w:pStyle w:val="ListParagraph"/>
+              <w:numPr>
+                <w:ilvl w:val="0"/>
+                <w:numId w:val="9"/>
+              </w:numPr>
+              <w:rPr>
+                <w:i/>
+                <w:sz w:val="18"/>
+              </w:rPr>
+            </w:pPr>
+            <w:r>
+              <w:t xml:space="preserve">1 Red Card (LIAR) and 2-5 Green Cards (TRUTH) </w:t>
+            </w:r>
+            <w:r>
+              <w:rPr>
+                <w:i/>
+                <w:sz w:val="18"/>
+              </w:rPr>
+              <w:t>(FOR 3-6 PLAYERS)</w:t>
+            </w:r>
+          </w:p>
+          <w:p>
+            <w:pPr>
+              <w:pStyle w:val="ListParagraph"/>
+              <w:numPr>
+                <w:ilvl w:val="0"/>
+                <w:numId w:val="9"/>
+              </w:numPr>
+            </w:pPr>
+            <w:r>
+              <w:t>Question Cards</w:t>
+            </w:r>
+            <w:r>
+              <w:rPr>
+                <w:i/>
+                <w:sz w:val="18"/>
+              </w:rPr>
+              <w:t xml:space="preserve"> (Minimum of 8 for first play test)</w:t>
+            </w:r>
+          </w:p>
+        </w:tc>
+      </w:tr>
+      <w:tr>
+        <w:tc>
+          <w:tcPr>
+            <w:tcW w:w="1210" w:type="dxa"/>
+          </w:tcPr>
+          <w:p>
+            <w:r>
+              <w:t>1</w:t>
+            </w:r>
+          </w:p>
+        </w:tc>
+        <w:tc>
+          <w:tcPr>
+            <w:tcW w:w="7806" w:type="dxa"/>
+          </w:tcPr>
+          <w:p>
+            <w:pPr>
+              <w:pStyle w:val="ListParagraph"/>
+              <w:numPr>
+                <w:ilvl w:val="0"/>
+                <w:numId w:val="10"/>
+              </w:numPr>
+              <w:rPr>
+                <w:i/>
+                <w:sz w:val="18"/>
+              </w:rPr>
+            </w:pPr>
+            <w:r>
+              <w:t xml:space="preserve">2 Red Cards (LIARS) and 1-4 Green Cards (TRUTH) </w:t>
+            </w:r>
+            <w:r>
+              <w:rPr>
+                <w:i/>
+                <w:sz w:val="18"/>
+              </w:rPr>
+              <w:t>(FOR 3-6 PLAYERS)</w:t>
+            </w:r>
+          </w:p>
+          <w:p>
+            <w:pPr>
+              <w:pStyle w:val="ListParagraph"/>
+              <w:numPr>
+                <w:ilvl w:val="0"/>
+                <w:numId w:val="10"/>
+              </w:numPr>
+              <w:rPr>
+                <w:i/>
+                <w:sz w:val="18"/>
+              </w:rPr>
+            </w:pPr>
+            <w:r>
+              <w:t>Question Cards</w:t>
+            </w:r>
+            <w:r>
+              <w:t xml:space="preserve"> - 34 new questions </w:t>
+            </w:r>
+            <w:r>
+              <w:rPr>
+                <w:i/>
+                <w:sz w:val="18"/>
+              </w:rPr>
+              <w:t>(42 in total)</w:t>
+            </w:r>
+          </w:p>
+          <w:p>
+            <w:pPr>
+              <w:pStyle w:val="ListParagraph"/>
+              <w:numPr>
+                <w:ilvl w:val="0"/>
+                <w:numId w:val="10"/>
+              </w:numPr>
+            </w:pPr>
+            <w:r>
+              <w:t>Character/Player</w:t>
+            </w:r>
+            <w:r>
+              <w:t xml:space="preserve"> Cards –</w:t>
+            </w:r>
+            <w:r>
+              <w:t xml:space="preserve"> 1</w:t>
+            </w:r>
+            <w:r>
+              <w:t xml:space="preserve"> x 1-6 </w:t>
+            </w:r>
+            <w:r>
+              <w:rPr>
+                <w:i/>
+                <w:sz w:val="18"/>
+              </w:rPr>
+              <w:t>(O</w:t>
+            </w:r>
+            <w:r>
+              <w:rPr>
+                <w:i/>
+                <w:sz w:val="18"/>
+              </w:rPr>
+              <w:t xml:space="preserve">ne </w:t>
+            </w:r>
+            <w:r>
+              <w:rPr>
+                <w:i/>
+                <w:sz w:val="18"/>
+              </w:rPr>
+              <w:t>for each player)</w:t>
+            </w:r>
+          </w:p>
+          <w:p>
+            <w:pPr>
+              <w:pStyle w:val="ListParagraph"/>
+              <w:numPr>
+                <w:ilvl w:val="0"/>
+                <w:numId w:val="10"/>
+              </w:numPr>
+            </w:pPr>
+            <w:r>
+              <w:t xml:space="preserve">Voting Cards – 6 x </w:t>
+            </w:r>
+            <w:r>
+              <w:t>2 Red Cards (LIARS) and 1-4 Green Cards (TRUTH)</w:t>
+            </w:r>
+            <w:r>
+              <w:t xml:space="preserve"> </w:t>
+            </w:r>
+            <w:r>
+              <w:rPr>
+                <w:i/>
+                <w:sz w:val="18"/>
+              </w:rPr>
+              <w:t>(One set for each player</w:t>
+            </w:r>
+            <w:r>
+              <w:rPr>
+                <w:i/>
+                <w:sz w:val="18"/>
+              </w:rPr>
+              <w:t>, look different to the originals</w:t>
+            </w:r>
+            <w:r>
+              <w:rPr>
+                <w:i/>
+                <w:sz w:val="18"/>
+              </w:rPr>
+              <w:t>)</w:t>
+            </w:r>
+          </w:p>
+          <w:p/>
+        </w:tc>
+      </w:tr>
+    </w:tbl>
+    <w:p/>
+    <w:p>
+      <w:pPr>
+        <w:rPr>
+          <w:b/>
+          <w:u w:val="single"/>
+        </w:rPr>
+      </w:pPr>
+      <w:r>
+        <w:rPr>
+          <w:b/>
+          <w:u w:val="single"/>
+        </w:rPr>
+        <w:t>Win Condition</w:t>
+      </w:r>
+    </w:p>
+    <w:tbl>
+      <w:tblPr>
+        <w:tblStyle w:val="TableGrid"/>
+        <w:tblW w:w="0" w:type="auto"/>
+        <w:tblLook w:val="04A0" w:firstRow="1" w:lastRow="0" w:firstColumn="1" w:lastColumn="0" w:noHBand="0" w:noVBand="1"/>
+      </w:tblPr>
+      <w:tblGrid>
+        <w:gridCol w:w="1210"/>
+        <w:gridCol w:w="7806"/>
+      </w:tblGrid>
+      <w:tr>
+        <w:tc>
+          <w:tcPr>
+            <w:tcW w:w="1210" w:type="dxa"/>
+          </w:tcPr>
+          <w:p>
+            <w:pPr>
+              <w:rPr>
+                <w:b/>
+              </w:rPr>
+            </w:pPr>
+            <w:r>
+              <w:rPr>
+                <w:b/>
+              </w:rPr>
+              <w:t>ITERATION</w:t>
+            </w:r>
+          </w:p>
+        </w:tc>
+        <w:tc>
+          <w:tcPr>
+            <w:tcW w:w="7806" w:type="dxa"/>
+          </w:tcPr>
+          <w:p>
+            <w:pPr>
+              <w:rPr>
+                <w:b/>
+              </w:rPr>
+            </w:pPr>
+            <w:r>
+              <w:rPr>
+                <w:b/>
+              </w:rPr>
+              <w:t>WIN CONDITION</w:t>
+            </w:r>
+          </w:p>
+        </w:tc>
+      </w:tr>
+      <w:tr>
+        <w:tc>
+          <w:tcPr>
+            <w:tcW w:w="1210" w:type="dxa"/>
+          </w:tcPr>
+          <w:p>
+            <w:r>
+              <w:t>Base Idea</w:t>
+            </w:r>
+          </w:p>
+        </w:tc>
+        <w:tc>
+          <w:tcPr>
+            <w:tcW w:w="7806" w:type="dxa"/>
+          </w:tcPr>
+          <w:p>
+            <w:pPr>
+              <w:pStyle w:val="ListParagraph"/>
+              <w:numPr>
+                <w:ilvl w:val="0"/>
+                <w:numId w:val="11"/>
+              </w:numPr>
+            </w:pPr>
+            <w:r>
+              <w:t xml:space="preserve">Players have to guess who they think is the liar is each round to gain points. </w:t>
+            </w:r>
+          </w:p>
+          <w:p>
+            <w:pPr>
+              <w:pStyle w:val="ListParagraph"/>
+              <w:numPr>
+                <w:ilvl w:val="0"/>
+                <w:numId w:val="11"/>
+              </w:numPr>
+            </w:pPr>
+            <w:r>
+              <w:t>Suggestion – the first player with 10 points wins the game. (Players can choose how many points or how much time they want to play for before ending the game)</w:t>
+            </w:r>
+          </w:p>
+        </w:tc>
+      </w:tr>
+      <w:tr>
+        <w:tc>
+          <w:tcPr>
+            <w:tcW w:w="1210" w:type="dxa"/>
+          </w:tcPr>
+          <w:p>
+            <w:r>
+              <w:t>1</w:t>
+            </w:r>
+          </w:p>
+        </w:tc>
+        <w:tc>
+          <w:tcPr>
+            <w:tcW w:w="7806" w:type="dxa"/>
+          </w:tcPr>
+          <w:p>
+            <w:pPr>
+              <w:pStyle w:val="ListParagraph"/>
+              <w:numPr>
+                <w:ilvl w:val="0"/>
+                <w:numId w:val="10"/>
+              </w:numPr>
+            </w:pPr>
+            <w:r>
+              <w:t>Players have to guess who they think is the l</w:t>
+            </w:r>
+            <w:r>
+              <w:t>iar is each round</w:t>
+            </w:r>
+            <w:r>
+              <w:t xml:space="preserve">. </w:t>
+            </w:r>
+          </w:p>
+          <w:p>
+            <w:pPr>
+              <w:pStyle w:val="ListParagraph"/>
+              <w:numPr>
+                <w:ilvl w:val="0"/>
+                <w:numId w:val="10"/>
+              </w:numPr>
+            </w:pPr>
+            <w:r>
+              <w:t>The player who received the most points at the end of the game wins.</w:t>
+            </w:r>
+          </w:p>
+          <w:p>
+            <w:pPr>
+              <w:pStyle w:val="ListParagraph"/>
+              <w:numPr>
+                <w:ilvl w:val="0"/>
+                <w:numId w:val="10"/>
+              </w:numPr>
+            </w:pPr>
+            <w:r>
+              <w:t>Suggestion – the first player with 10 points wins the game. (Players can choose how many points or how much time they want to play for before ending the game)</w:t>
+            </w:r>
+            <w:bookmarkStart w:id="0" w:name="_GoBack"/>
+            <w:bookmarkEnd w:id="0"/>
+          </w:p>
+        </w:tc>
+      </w:tr>
+    </w:tbl>
+    <w:p/>
+    <w:p/>
+    <w:p>
+      <w:pPr>
+        <w:rPr>
+          <w:b/>
+          <w:u w:val="single"/>
+        </w:rPr>
+      </w:pPr>
+      <w:r>
+        <w:rPr>
+          <w:b/>
+          <w:u w:val="single"/>
+        </w:rPr>
+        <w:t xml:space="preserve">Round </w:t>
+      </w:r>
+      <w:r>
+        <w:rPr>
+          <w:b/>
+          <w:u w:val="single"/>
+        </w:rPr>
+        <w:t>Sequence</w:t>
+      </w:r>
+    </w:p>
+    <w:tbl>
+      <w:tblPr>
+        <w:tblStyle w:val="TableGrid"/>
+        <w:tblW w:w="0" w:type="auto"/>
+        <w:tblLook w:val="04A0" w:firstRow="1" w:lastRow="0" w:firstColumn="1" w:lastColumn="0" w:noHBand="0" w:noVBand="1"/>
+      </w:tblPr>
+      <w:tblGrid>
+        <w:gridCol w:w="1210"/>
+        <w:gridCol w:w="7806"/>
+      </w:tblGrid>
+      <w:tr>
+        <w:tc>
+          <w:tcPr>
+            <w:tcW w:w="1210" w:type="dxa"/>
+          </w:tcPr>
+          <w:p>
+            <w:pPr>
+              <w:rPr>
+                <w:b/>
+              </w:rPr>
+            </w:pPr>
+            <w:r>
+              <w:rPr>
+                <w:b/>
+              </w:rPr>
+              <w:t>ITERATION</w:t>
+            </w:r>
+          </w:p>
+        </w:tc>
+        <w:tc>
+          <w:tcPr>
+            <w:tcW w:w="7806" w:type="dxa"/>
+          </w:tcPr>
+          <w:p>
+            <w:pPr>
+              <w:rPr>
+                <w:b/>
+              </w:rPr>
+            </w:pPr>
+            <w:r>
+              <w:rPr>
+                <w:b/>
+              </w:rPr>
+              <w:t>ROUND SEQUENCE</w:t>
+            </w:r>
+          </w:p>
+        </w:tc>
+      </w:tr>
+      <w:tr>
+        <w:tc>
+          <w:tcPr>
+            <w:tcW w:w="1210" w:type="dxa"/>
+          </w:tcPr>
+          <w:p>
+            <w:r>
+              <w:t>Base Idea</w:t>
+            </w:r>
+          </w:p>
+        </w:tc>
+        <w:tc>
+          <w:tcPr>
+            <w:tcW w:w="7806" w:type="dxa"/>
+          </w:tcPr>
+          <w:p>
+            <w:pPr>
+              <w:pStyle w:val="ListParagraph"/>
+              <w:numPr>
+                <w:ilvl w:val="0"/>
+                <w:numId w:val="12"/>
+              </w:numPr>
+            </w:pPr>
+            <w:r>
+              <w:t>Shuffle then hand out liar and truth cards to each player.</w:t>
+            </w:r>
+          </w:p>
+          <w:p>
+            <w:pPr>
+              <w:pStyle w:val="ListParagraph"/>
+              <w:numPr>
+                <w:ilvl w:val="0"/>
+                <w:numId w:val="12"/>
+              </w:numPr>
+            </w:pPr>
+            <w:r>
+              <w:t>Pick up and read out a question card from the pile for everyone to answer.</w:t>
+            </w:r>
+          </w:p>
+          <w:p>
+            <w:pPr>
+              <w:pStyle w:val="ListParagraph"/>
+              <w:numPr>
+                <w:ilvl w:val="0"/>
+                <w:numId w:val="12"/>
+              </w:numPr>
+            </w:pPr>
+            <w:r>
+              <w:t>Limited time to think of an answer.</w:t>
+            </w:r>
+          </w:p>
+          <w:p>
+            <w:pPr>
+              <w:pStyle w:val="ListParagraph"/>
+              <w:numPr>
+                <w:ilvl w:val="0"/>
+                <w:numId w:val="12"/>
+              </w:numPr>
+            </w:pPr>
+            <w:r>
+              <w:t>Take turns to reveal answer.</w:t>
+            </w:r>
+          </w:p>
+          <w:p>
+            <w:pPr>
+              <w:pStyle w:val="ListParagraph"/>
+              <w:numPr>
+                <w:ilvl w:val="0"/>
+                <w:numId w:val="12"/>
+              </w:numPr>
+            </w:pPr>
+            <w:r>
+              <w:t>Questioning other players, discussing as a group. (One question each)</w:t>
+            </w:r>
+          </w:p>
+          <w:p>
+            <w:pPr>
+              <w:pStyle w:val="ListParagraph"/>
+              <w:numPr>
+                <w:ilvl w:val="0"/>
+                <w:numId w:val="12"/>
+              </w:numPr>
+            </w:pPr>
+            <w:r>
+              <w:t>Decide a vote in secret who each player thinks the liar is</w:t>
+            </w:r>
+          </w:p>
+          <w:p>
+            <w:pPr>
+              <w:pStyle w:val="ListParagraph"/>
+              <w:numPr>
+                <w:ilvl w:val="0"/>
+                <w:numId w:val="12"/>
+              </w:numPr>
+            </w:pPr>
+            <w:r>
+              <w:t>Votes are revealed</w:t>
+            </w:r>
+          </w:p>
+          <w:p>
+            <w:pPr>
+              <w:pStyle w:val="ListParagraph"/>
+              <w:numPr>
+                <w:ilvl w:val="0"/>
+                <w:numId w:val="12"/>
+              </w:numPr>
+            </w:pPr>
+            <w:r>
+              <w:t>Liar reveals themselves</w:t>
+            </w:r>
+          </w:p>
+          <w:p>
+            <w:pPr>
+              <w:pStyle w:val="ListParagraph"/>
+              <w:numPr>
+                <w:ilvl w:val="0"/>
+                <w:numId w:val="12"/>
+              </w:numPr>
+            </w:pPr>
+            <w:r>
+              <w:t>Points counted up</w:t>
+            </w:r>
+          </w:p>
+        </w:tc>
+      </w:tr>
+      <w:tr>
+        <w:tc>
+          <w:tcPr>
+            <w:tcW w:w="1210" w:type="dxa"/>
+          </w:tcPr>
+          <w:p>
+            <w:r>
+              <w:t>1</w:t>
+            </w:r>
+          </w:p>
+        </w:tc>
+        <w:tc>
+          <w:tcPr>
+            <w:tcW w:w="7806" w:type="dxa"/>
+          </w:tcPr>
+          <w:p>
+            <w:pPr>
+              <w:pStyle w:val="ListParagraph"/>
+              <w:numPr>
+                <w:ilvl w:val="0"/>
+                <w:numId w:val="13"/>
+              </w:numPr>
+            </w:pPr>
+            <w:r>
+              <w:t>Shuffle then hand out liar and truth cards to each player.</w:t>
+            </w:r>
+          </w:p>
+          <w:p>
+            <w:pPr>
+              <w:pStyle w:val="ListParagraph"/>
+              <w:numPr>
+                <w:ilvl w:val="0"/>
+                <w:numId w:val="13"/>
+              </w:numPr>
+            </w:pPr>
+            <w:r>
+              <w:t>Pick up and read out a question card from the pile for everyone to answer.</w:t>
+            </w:r>
+          </w:p>
+          <w:p>
+            <w:pPr>
+              <w:pStyle w:val="ListParagraph"/>
+              <w:numPr>
+                <w:ilvl w:val="0"/>
+                <w:numId w:val="13"/>
+              </w:numPr>
+            </w:pPr>
+            <w:r>
+              <w:t>Take turns to reveal answer</w:t>
+            </w:r>
+            <w:r>
+              <w:t xml:space="preserve">. </w:t>
+            </w:r>
+            <w:r>
+              <w:t>Questioning other players, discussing as a group.</w:t>
+            </w:r>
+          </w:p>
+          <w:p>
+            <w:pPr>
+              <w:pStyle w:val="ListParagraph"/>
+              <w:numPr>
+                <w:ilvl w:val="0"/>
+                <w:numId w:val="13"/>
+              </w:numPr>
+            </w:pPr>
+            <w:r>
+              <w:t>Decide a vote</w:t>
+            </w:r>
+            <w:r>
+              <w:t xml:space="preserve"> for</w:t>
+            </w:r>
+            <w:r>
+              <w:t xml:space="preserve"> who each player thinks the liar is</w:t>
+            </w:r>
+            <w:r>
+              <w:t xml:space="preserve"> - place voting card on a players character card</w:t>
+            </w:r>
+            <w:r>
+              <w:t xml:space="preserve"> to vote)</w:t>
+            </w:r>
+          </w:p>
+          <w:p>
+            <w:pPr>
+              <w:pStyle w:val="ListParagraph"/>
+              <w:numPr>
+                <w:ilvl w:val="0"/>
+                <w:numId w:val="13"/>
+              </w:numPr>
+            </w:pPr>
+            <w:r>
+              <w:t>Liar reveals themselves</w:t>
+            </w:r>
+          </w:p>
+          <w:p>
+            <w:pPr>
+              <w:pStyle w:val="ListParagraph"/>
+              <w:numPr>
+                <w:ilvl w:val="0"/>
+                <w:numId w:val="13"/>
+              </w:numPr>
+            </w:pPr>
+            <w:r>
+              <w:lastRenderedPageBreak/>
+              <w:t>Points counted up</w:t>
+            </w:r>
+            <w:r>
+              <w:t xml:space="preserve"> – players keep a tally for themselves (scores revealed at the end of the game)</w:t>
+            </w:r>
+          </w:p>
+        </w:tc>
+      </w:tr>
+    </w:tbl>
+    <w:p/>
+    <w:p>
+      <w:pPr>
+        <w:rPr>
+          <w:b/>
+          <w:u w:val="single"/>
+        </w:rPr>
+      </w:pPr>
+      <w:r>
+        <w:rPr>
+          <w:b/>
+          <w:u w:val="single"/>
+        </w:rPr>
+        <w:t>Points System</w:t>
+      </w:r>
+    </w:p>
+    <w:p>
+      <w:r>
+        <w:t>If the player is the liar, they get 1 point for every player who doesn’t correctly guess they’re the liar.</w:t>
+      </w:r>
+    </w:p>
+    <w:p>
+      <w:r>
+        <w:t xml:space="preserve">If the player is telling the truth, they get 2 points for guessing the liar correctly. </w:t>
+      </w:r>
+    </w:p>
+    <w:p>
+      <w:r>
+        <w:t>A player will get 1 bonus point if the whole group decides their answer is the funniest or most interesting.</w:t>
+      </w:r>
+    </w:p>
+    <w:p>
+      <w:pPr>
+        <w:rPr>
+          <w:b/>
+          <w:u w:val="single"/>
+        </w:rPr>
+      </w:pPr>
+      <w:r>
+        <w:rPr>
+          <w:b/>
+          <w:u w:val="single"/>
+        </w:rPr>
+        <w:t>Backlog of work</w:t>
+      </w:r>
+    </w:p>
+    <w:p>
+      <w:pPr>
+        <w:pStyle w:val="ListParagraph"/>
+        <w:numPr>
+          <w:ilvl w:val="0"/>
+          <w:numId w:val="7"/>
+        </w:numPr>
+      </w:pPr>
+      <w:r>
+        <w:t>Play testing every 2 weeks</w:t>
+      </w:r>
+    </w:p>
+    <w:p>
+      <w:pPr>
+        <w:pStyle w:val="ListParagraph"/>
+        <w:numPr>
+          <w:ilvl w:val="0"/>
+          <w:numId w:val="7"/>
+        </w:numPr>
+      </w:pPr>
+      <w:r>
+        <w:t>Iterations for play test feedback</w:t>
+      </w:r>
+    </w:p>
+    <w:p>
+      <w:pPr>
+        <w:pStyle w:val="ListParagraph"/>
+        <w:numPr>
+          <w:ilvl w:val="0"/>
+          <w:numId w:val="7"/>
+        </w:numPr>
+      </w:pPr>
+      <w:r>
+        <w:t>Question cards</w:t>
+      </w:r>
+    </w:p>
+    <w:p>
+      <w:pPr>
+        <w:pStyle w:val="ListParagraph"/>
+        <w:numPr>
+          <w:ilvl w:val="0"/>
+          <w:numId w:val="7"/>
+        </w:numPr>
+      </w:pPr>
+      <w:r>
+        <w:t>Artwork for question cards</w:t>
+      </w:r>
+    </w:p>
+    <w:p>
+      <w:pPr>
+        <w:pStyle w:val="ListParagraph"/>
+      </w:pPr>
+    </w:p>
+    <w:p>
+      <w:pPr>
+        <w:rPr>
+          <w:b/>
+          <w:u w:val="single"/>
+        </w:rPr>
+      </w:pPr>
+      <w:r>
+        <w:rPr>
+          <w:b/>
+          <w:u w:val="single"/>
+        </w:rPr>
         <w:t>Question Cards</w:t>
       </w:r>
       <w:r>
         <w:rPr>
-          <w:i/>
-          <w:sz w:val="18"/>
-        </w:rPr>
-        <w:t xml:space="preserve"> (Minimum of 8 for first play test)</w:t>
-      </w:r>
-    </w:p>
-    <w:p/>
-    <w:p>
-      <w:pPr>
-        <w:rPr>
           <w:b/>
           <w:u w:val="single"/>
         </w:rPr>
-      </w:pPr>
+        <w:t xml:space="preserve"> </w:t>
+      </w:r>
       <w:r>
         <w:rPr>
           <w:b/>
           <w:u w:val="single"/>
         </w:rPr>
-        <w:t>Win Condition</w:t>
-      </w:r>
-    </w:p>
-    <w:p>
-      <w:r>
-        <w:t xml:space="preserve">Players have to guess who they think is the liar is each round to gain points. </w:t>
-      </w:r>
-    </w:p>
-    <w:p>
-      <w:r>
-        <w:t>Suggestion – the first player with 10 points wins the game. (Players can choose how many points or how much time they want to play for before ending the game)</w:t>
-      </w:r>
-    </w:p>
-    <w:p/>
-    <w:p>
-      <w:pPr>
-        <w:rPr>
-          <w:b/>
-          <w:u w:val="single"/>
-        </w:rPr>
-      </w:pPr>
-      <w:r>
-        <w:rPr>
-          <w:b/>
-          <w:u w:val="single"/>
-        </w:rPr>
-        <w:t xml:space="preserve">Round </w:t>
-      </w:r>
-      <w:r>
-        <w:rPr>
-          <w:b/>
-          <w:u w:val="single"/>
-        </w:rPr>
-        <w:t>Sequence</w:t>
-      </w:r>
-    </w:p>
-    <w:p>
-      <w:pPr>
-        <w:pStyle w:val="ListParagraph"/>
-        <w:numPr>
-          <w:ilvl w:val="0"/>
-          <w:numId w:val="2"/>
-        </w:numPr>
-      </w:pPr>
-      <w:r>
-        <w:t>Shuffle then h</w:t>
-      </w:r>
-      <w:r>
-        <w:t>and out liar and truth cards</w:t>
-      </w:r>
-      <w:r>
-        <w:t xml:space="preserve"> to each player.</w:t>
-      </w:r>
-    </w:p>
-    <w:p>
-      <w:pPr>
-        <w:pStyle w:val="ListParagraph"/>
-        <w:numPr>
-          <w:ilvl w:val="0"/>
-          <w:numId w:val="2"/>
-        </w:numPr>
-      </w:pPr>
-      <w:r>
-        <w:t>Pick up and read out a q</w:t>
-      </w:r>
-      <w:r>
-        <w:t xml:space="preserve">uestion </w:t>
-      </w:r>
-      <w:r>
-        <w:t>card from the pile for everyone to answer.</w:t>
-      </w:r>
-    </w:p>
-    <w:p>
-      <w:pPr>
-        <w:pStyle w:val="ListParagraph"/>
-        <w:numPr>
-          <w:ilvl w:val="0"/>
-          <w:numId w:val="2"/>
-        </w:numPr>
-      </w:pPr>
-      <w:r>
-        <w:t>Limited time to think of an answer</w:t>
-      </w:r>
-      <w:r>
-        <w:t>.</w:t>
-      </w:r>
-    </w:p>
-    <w:p>
-      <w:pPr>
-        <w:pStyle w:val="ListParagraph"/>
-        <w:numPr>
-          <w:ilvl w:val="0"/>
-          <w:numId w:val="2"/>
-        </w:numPr>
-      </w:pPr>
-      <w:r>
-        <w:t>Take turns to reveal answer.</w:t>
-      </w:r>
-    </w:p>
-    <w:p>
-      <w:pPr>
-        <w:pStyle w:val="ListParagraph"/>
-        <w:numPr>
-          <w:ilvl w:val="0"/>
-          <w:numId w:val="2"/>
-        </w:numPr>
-      </w:pPr>
-      <w:r>
-        <w:t>Questioning other players</w:t>
-      </w:r>
-      <w:r>
-        <w:t>, discussing as a group</w:t>
-      </w:r>
-      <w:r>
-        <w:t>.</w:t>
-      </w:r>
-      <w:r>
-        <w:t xml:space="preserve"> (One question each)</w:t>
-      </w:r>
-    </w:p>
-    <w:p>
-      <w:pPr>
-        <w:pStyle w:val="ListParagraph"/>
-        <w:numPr>
-          <w:ilvl w:val="0"/>
-          <w:numId w:val="2"/>
-        </w:numPr>
-      </w:pPr>
-      <w:r>
-        <w:t>Decide a vote</w:t>
-      </w:r>
-      <w:r>
-        <w:t xml:space="preserve"> in secret</w:t>
-      </w:r>
-      <w:r>
-        <w:t xml:space="preserve"> who each player thinks the liar is</w:t>
-      </w:r>
-    </w:p>
-    <w:p>
-      <w:pPr>
-        <w:pStyle w:val="ListParagraph"/>
-        <w:numPr>
-          <w:ilvl w:val="0"/>
-          <w:numId w:val="2"/>
-        </w:numPr>
-      </w:pPr>
-      <w:r>
-        <w:t>Votes are revealed</w:t>
-      </w:r>
-    </w:p>
-    <w:p>
-      <w:pPr>
-        <w:pStyle w:val="ListParagraph"/>
-        <w:numPr>
-          <w:ilvl w:val="0"/>
-          <w:numId w:val="2"/>
-        </w:numPr>
-      </w:pPr>
-      <w:r>
-        <w:t>Liar reveals themselves</w:t>
-      </w:r>
-    </w:p>
-    <w:p>
-      <w:pPr>
-        <w:pStyle w:val="ListParagraph"/>
-        <w:numPr>
-          <w:ilvl w:val="0"/>
-          <w:numId w:val="2"/>
-        </w:numPr>
-      </w:pPr>
-      <w:r>
-        <w:t>Points counted up</w:t>
-      </w:r>
-    </w:p>
-    <w:p/>
-    <w:p>
-      <w:pPr>
-        <w:rPr>
-          <w:b/>
-          <w:u w:val="single"/>
-        </w:rPr>
-      </w:pPr>
-      <w:r>
-        <w:rPr>
-          <w:b/>
-          <w:u w:val="single"/>
-        </w:rPr>
-        <w:t>Points System</w:t>
-      </w:r>
-      <w:bookmarkStart w:id="0" w:name="_GoBack"/>
-      <w:bookmarkEnd w:id="0"/>
-    </w:p>
-    <w:p>
-      <w:r>
-        <w:t>????</w:t>
-      </w:r>
-    </w:p>
-    <w:p>
-      <w:r>
-        <w:t>We will work on this</w:t>
-      </w:r>
-      <w:r>
-        <w:t xml:space="preserve"> throughout play test iterations to create balance in our game.</w:t>
-      </w:r>
-    </w:p>
-    <w:p/>
-    <w:p>
-      <w:pPr>
-        <w:rPr>
-          <w:b/>
-          <w:u w:val="single"/>
-        </w:rPr>
-      </w:pPr>
-      <w:r>
-        <w:rPr>
-          <w:b/>
-          <w:u w:val="single"/>
-        </w:rPr>
-        <w:t>Backlog of work</w:t>
-      </w:r>
-    </w:p>
-    <w:p>
-      <w:pPr>
-        <w:pStyle w:val="ListParagraph"/>
-        <w:numPr>
-          <w:ilvl w:val="0"/>
-          <w:numId w:val="7"/>
-        </w:numPr>
-      </w:pPr>
-      <w:r>
-        <w:t>Play testing every 2 weeks</w:t>
-      </w:r>
-    </w:p>
-    <w:p>
-      <w:pPr>
-        <w:pStyle w:val="ListParagraph"/>
-        <w:numPr>
-          <w:ilvl w:val="0"/>
-          <w:numId w:val="7"/>
-        </w:numPr>
-      </w:pPr>
-      <w:r>
-        <w:t>Iterations for play test feedback</w:t>
-      </w:r>
-    </w:p>
-    <w:p>
-      <w:pPr>
-        <w:pStyle w:val="ListParagraph"/>
-        <w:numPr>
-          <w:ilvl w:val="0"/>
-          <w:numId w:val="7"/>
-        </w:numPr>
-      </w:pPr>
-      <w:r>
-        <w:t>Question cards</w:t>
-      </w:r>
-    </w:p>
-    <w:p>
-      <w:pPr>
-        <w:pStyle w:val="ListParagraph"/>
-        <w:numPr>
-          <w:ilvl w:val="0"/>
-          <w:numId w:val="7"/>
-        </w:numPr>
-      </w:pPr>
-      <w:r>
-        <w:t>Artwork for question cards</w:t>
-      </w:r>
-    </w:p>
-    <w:p/>
-    <w:p>
-      <w:pPr>
-        <w:rPr>
-          <w:b/>
-          <w:u w:val="single"/>
-        </w:rPr>
-      </w:pPr>
-      <w:r>
-        <w:rPr>
-          <w:b/>
-          <w:u w:val="single"/>
+        <w:t>- BOLD = TESTED</w:t>
+      </w:r>
+    </w:p>
+    <w:p>
+      <w:pPr>
+        <w:pStyle w:val="ListParagraph"/>
+        <w:numPr>
+          <w:ilvl w:val="0"/>
+          <w:numId w:val="8"/>
+        </w:numPr>
+        <w:spacing w:line="240" w:lineRule="auto"/>
+        <w:rPr>
+          <w:b/>
+        </w:rPr>
+      </w:pPr>
+      <w:r>
+        <w:rPr>
+          <w:b/>
+        </w:rPr>
+        <w:t>What is the worst Christmas present you’ve ever received?</w:t>
+      </w:r>
+    </w:p>
+    <w:p>
+      <w:pPr>
+        <w:pStyle w:val="ListParagraph"/>
+        <w:numPr>
+          <w:ilvl w:val="0"/>
+          <w:numId w:val="8"/>
+        </w:numPr>
+        <w:spacing w:line="240" w:lineRule="auto"/>
+        <w:rPr>
+          <w:b/>
+        </w:rPr>
+      </w:pPr>
+      <w:r>
+        <w:rPr>
+          <w:b/>
+        </w:rPr>
+        <w:t>What was your childhood nickname?</w:t>
+      </w:r>
+    </w:p>
+    <w:p>
+      <w:pPr>
+        <w:pStyle w:val="ListParagraph"/>
+        <w:numPr>
+          <w:ilvl w:val="0"/>
+          <w:numId w:val="8"/>
+        </w:numPr>
+        <w:spacing w:line="240" w:lineRule="auto"/>
+        <w:rPr>
+          <w:b/>
+        </w:rPr>
+      </w:pPr>
+      <w:r>
+        <w:rPr>
+          <w:b/>
+        </w:rPr>
+        <w:t>What is your biggest fear?</w:t>
+      </w:r>
+    </w:p>
+    <w:p>
+      <w:pPr>
+        <w:pStyle w:val="ListParagraph"/>
+        <w:numPr>
+          <w:ilvl w:val="0"/>
+          <w:numId w:val="8"/>
+        </w:numPr>
+        <w:spacing w:line="240" w:lineRule="auto"/>
+        <w:rPr>
+          <w:b/>
+        </w:rPr>
+      </w:pPr>
+      <w:r>
+        <w:rPr>
+          <w:b/>
+        </w:rPr>
+        <w:t>What kind of cult would you like to start?</w:t>
+      </w:r>
+    </w:p>
+    <w:p>
+      <w:pPr>
+        <w:pStyle w:val="ListParagraph"/>
+        <w:numPr>
+          <w:ilvl w:val="0"/>
+          <w:numId w:val="8"/>
+        </w:numPr>
+        <w:spacing w:line="240" w:lineRule="auto"/>
+        <w:rPr>
+          <w:b/>
+        </w:rPr>
+      </w:pPr>
+      <w:r>
+        <w:rPr>
+          <w:b/>
+        </w:rPr>
+        <w:t>What was the most embarrassing moment in your life?</w:t>
+      </w:r>
+    </w:p>
+    <w:p>
+      <w:pPr>
+        <w:pStyle w:val="ListParagraph"/>
+        <w:numPr>
+          <w:ilvl w:val="0"/>
+          <w:numId w:val="8"/>
+        </w:numPr>
+        <w:spacing w:line="240" w:lineRule="auto"/>
+        <w:rPr>
+          <w:b/>
+        </w:rPr>
+      </w:pPr>
+      <w:r>
+        <w:rPr>
+          <w:b/>
+        </w:rPr>
+        <w:t>What’s the weirdest thing a guest has done at your house?</w:t>
+      </w:r>
+    </w:p>
+    <w:p>
+      <w:pPr>
+        <w:pStyle w:val="ListParagraph"/>
+        <w:numPr>
+          <w:ilvl w:val="0"/>
+          <w:numId w:val="8"/>
+        </w:numPr>
+        <w:spacing w:line="240" w:lineRule="auto"/>
+        <w:rPr>
+          <w:b/>
+        </w:rPr>
+      </w:pPr>
+      <w:r>
+        <w:rPr>
+          <w:b/>
+        </w:rPr>
+        <w:t>What inanimate object do you wish you could eliminate from existence?</w:t>
+      </w:r>
+    </w:p>
+    <w:p>
+      <w:pPr>
+        <w:pStyle w:val="ListParagraph"/>
+        <w:numPr>
+          <w:ilvl w:val="0"/>
+          <w:numId w:val="8"/>
+        </w:numPr>
+        <w:spacing w:line="240" w:lineRule="auto"/>
+        <w:rPr>
+          <w:b/>
+        </w:rPr>
+      </w:pPr>
+      <w:r>
+        <w:rPr>
+          <w:b/>
+        </w:rPr>
+        <w:t>What would be the worst thing for the government to make illegal?</w:t>
+      </w:r>
+    </w:p>
+    <w:p>
+      <w:pPr>
+        <w:pStyle w:val="ListParagraph"/>
+        <w:numPr>
+          <w:ilvl w:val="0"/>
+          <w:numId w:val="8"/>
+        </w:numPr>
+        <w:spacing w:line="240" w:lineRule="auto"/>
+        <w:rPr>
+          <w:b/>
+        </w:rPr>
+      </w:pPr>
+      <w:r>
+        <w:rPr>
+          <w:b/>
+        </w:rPr>
+        <w:t>What was the last thing you searched for on your phone?</w:t>
+      </w:r>
+    </w:p>
+    <w:p>
+      <w:pPr>
+        <w:pStyle w:val="ListParagraph"/>
+        <w:numPr>
+          <w:ilvl w:val="0"/>
+          <w:numId w:val="8"/>
+        </w:numPr>
+        <w:spacing w:line="240" w:lineRule="auto"/>
+        <w:rPr>
+          <w:b/>
+        </w:rPr>
+      </w:pPr>
+      <w:r>
+        <w:rPr>
+          <w:b/>
+        </w:rPr>
+        <w:t>Who do you think is the worst dressed person in this room?</w:t>
+      </w:r>
+    </w:p>
+    <w:p>
+      <w:pPr>
+        <w:pStyle w:val="ListParagraph"/>
+        <w:numPr>
+          <w:ilvl w:val="0"/>
+          <w:numId w:val="8"/>
+        </w:numPr>
+        <w:spacing w:line="240" w:lineRule="auto"/>
+        <w:rPr>
+          <w:b/>
+        </w:rPr>
+      </w:pPr>
+      <w:r>
+        <w:rPr>
+          <w:b/>
+        </w:rPr>
+        <w:t>What is your guilty pleasure?</w:t>
+      </w:r>
+    </w:p>
+    <w:p>
+      <w:pPr>
+        <w:pStyle w:val="ListParagraph"/>
+        <w:numPr>
+          <w:ilvl w:val="0"/>
+          <w:numId w:val="8"/>
+        </w:numPr>
+        <w:spacing w:line="240" w:lineRule="auto"/>
+        <w:rPr>
+          <w:b/>
+        </w:rPr>
+      </w:pPr>
+      <w:r>
+        <w:rPr>
+          <w:b/>
+        </w:rPr>
+        <w:t>What was the last thing you texted/last text you received?</w:t>
+      </w:r>
+    </w:p>
+    <w:p>
+      <w:pPr>
+        <w:pStyle w:val="ListParagraph"/>
+        <w:numPr>
+          <w:ilvl w:val="0"/>
+          <w:numId w:val="8"/>
+        </w:numPr>
+        <w:spacing w:line="240" w:lineRule="auto"/>
+      </w:pPr>
+      <w:r>
+        <w:t>If you were rescuing people from a burning building and you had to leave one person behind in this room, who would it be?</w:t>
+      </w:r>
+    </w:p>
+    <w:p>
+      <w:pPr>
+        <w:pStyle w:val="ListParagraph"/>
+        <w:numPr>
+          <w:ilvl w:val="0"/>
+          <w:numId w:val="8"/>
+        </w:numPr>
+        <w:spacing w:line="240" w:lineRule="auto"/>
+      </w:pPr>
+      <w:r>
+        <w:t>What is the most illegal thing you have ever done?</w:t>
+      </w:r>
+    </w:p>
+    <w:p>
+      <w:pPr>
+        <w:pStyle w:val="ListParagraph"/>
+        <w:numPr>
+          <w:ilvl w:val="0"/>
+          <w:numId w:val="8"/>
+        </w:numPr>
+        <w:spacing w:line="240" w:lineRule="auto"/>
+      </w:pPr>
+      <w:r>
+        <w:t>Who in this room would be t</w:t>
+      </w:r>
+      <w:r>
+        <w:t>he worst person to date and why?</w:t>
+      </w:r>
+    </w:p>
+    <w:p>
+      <w:pPr>
+        <w:pStyle w:val="ListParagraph"/>
+        <w:numPr>
+          <w:ilvl w:val="0"/>
+          <w:numId w:val="8"/>
+        </w:numPr>
+        <w:spacing w:line="240" w:lineRule="auto"/>
+      </w:pPr>
+      <w:r>
+        <w:t>What was the strangest dream you ever had?</w:t>
+      </w:r>
+    </w:p>
+    <w:p>
+      <w:pPr>
+        <w:pStyle w:val="ListParagraph"/>
+        <w:numPr>
+          <w:ilvl w:val="0"/>
+          <w:numId w:val="8"/>
+        </w:numPr>
+        <w:spacing w:line="240" w:lineRule="auto"/>
+      </w:pPr>
+      <w:r>
+        <w:t>The world ends next week and you can do anything you want (even if it’s illegal). What would you do?</w:t>
+      </w:r>
+    </w:p>
+    <w:p>
+      <w:pPr>
+        <w:pStyle w:val="ListParagraph"/>
+        <w:numPr>
+          <w:ilvl w:val="0"/>
+          <w:numId w:val="8"/>
+        </w:numPr>
+        <w:spacing w:line="240" w:lineRule="auto"/>
+        <w:rPr>
+          <w:b/>
+        </w:rPr>
+      </w:pPr>
+      <w:r>
+        <w:rPr>
+          <w:b/>
+        </w:rPr>
+        <w:t>Who is one person you pretend to like but actually don’t?</w:t>
+      </w:r>
+    </w:p>
+    <w:p>
+      <w:pPr>
+        <w:pStyle w:val="ListParagraph"/>
+        <w:numPr>
+          <w:ilvl w:val="0"/>
+          <w:numId w:val="8"/>
+        </w:numPr>
+        <w:spacing w:line="240" w:lineRule="auto"/>
+        <w:rPr>
+          <w:b/>
+        </w:rPr>
+      </w:pPr>
+      <w:r>
+        <w:rPr>
+          <w:b/>
+        </w:rPr>
+        <w:t>If you had to do a gameshow with someone in this room, who would you pick?</w:t>
+      </w:r>
+    </w:p>
+    <w:p>
+      <w:pPr>
+        <w:pStyle w:val="ListParagraph"/>
+        <w:numPr>
+          <w:ilvl w:val="0"/>
+          <w:numId w:val="8"/>
+        </w:numPr>
+        <w:spacing w:line="240" w:lineRule="auto"/>
+      </w:pPr>
+      <w:r>
+        <w:t>What are you most self-conscious about?</w:t>
+      </w:r>
+    </w:p>
+    <w:p>
+      <w:pPr>
+        <w:pStyle w:val="ListParagraph"/>
+        <w:numPr>
+          <w:ilvl w:val="0"/>
+          <w:numId w:val="8"/>
+        </w:numPr>
+        <w:spacing w:line="240" w:lineRule="auto"/>
+      </w:pPr>
+      <w:r>
+        <w:t>What is the silliest thing you have an emotional attachment to?</w:t>
+      </w:r>
+    </w:p>
+    <w:p>
+      <w:pPr>
+        <w:pStyle w:val="ListParagraph"/>
+        <w:numPr>
+          <w:ilvl w:val="0"/>
+          <w:numId w:val="8"/>
+        </w:numPr>
+        <w:spacing w:line="240" w:lineRule="auto"/>
+      </w:pPr>
+      <w:r>
+        <w:t>What don’t you like about one person in this room?</w:t>
+      </w:r>
+    </w:p>
+    <w:p>
+      <w:pPr>
+        <w:pStyle w:val="ListParagraph"/>
+        <w:numPr>
+          <w:ilvl w:val="0"/>
+          <w:numId w:val="8"/>
+        </w:numPr>
+        <w:spacing w:line="240" w:lineRule="auto"/>
+      </w:pPr>
+      <w:r>
+        <w:t>What is one thing most people don’t know about you?</w:t>
+      </w:r>
+    </w:p>
+    <w:p>
+      <w:pPr>
+        <w:pStyle w:val="ListParagraph"/>
+        <w:numPr>
+          <w:ilvl w:val="0"/>
+          <w:numId w:val="8"/>
+        </w:numPr>
+        <w:spacing w:line="240" w:lineRule="auto"/>
+      </w:pPr>
+      <w:r>
+        <w:t>If you could be the best in the world at something, what would it be?</w:t>
+      </w:r>
+    </w:p>
+    <w:p>
+      <w:pPr>
+        <w:pStyle w:val="ListParagraph"/>
+        <w:numPr>
+          <w:ilvl w:val="0"/>
+          <w:numId w:val="8"/>
+        </w:numPr>
+        <w:spacing w:line="240" w:lineRule="auto"/>
+        <w:rPr>
+          <w:b/>
+        </w:rPr>
+      </w:pPr>
+      <w:r>
+        <w:rPr>
+          <w:b/>
+        </w:rPr>
+        <w:t>What do you wish you could eliminate from existence?</w:t>
+      </w:r>
+    </w:p>
+    <w:p>
+      <w:pPr>
+        <w:pStyle w:val="ListParagraph"/>
+        <w:numPr>
+          <w:ilvl w:val="0"/>
+          <w:numId w:val="8"/>
+        </w:numPr>
+        <w:spacing w:line="240" w:lineRule="auto"/>
+        <w:rPr>
+          <w:b/>
+        </w:rPr>
+      </w:pPr>
+      <w:r>
+        <w:rPr>
+          <w:b/>
+        </w:rPr>
+        <w:t>If you were arrested with no explanation, what would your friends and family assume you had done?</w:t>
+      </w:r>
+    </w:p>
+    <w:p>
+      <w:pPr>
+        <w:pStyle w:val="ListParagraph"/>
+        <w:numPr>
+          <w:ilvl w:val="0"/>
+          <w:numId w:val="8"/>
+        </w:numPr>
+        <w:spacing w:line="240" w:lineRule="auto"/>
+        <w:rPr>
+          <w:b/>
+        </w:rPr>
+      </w:pPr>
+      <w:r>
+        <w:rPr>
+          <w:b/>
+        </w:rPr>
+        <w:t>What kind of cult would you like to start?</w:t>
+      </w:r>
+    </w:p>
+    <w:p>
+      <w:pPr>
+        <w:pStyle w:val="ListParagraph"/>
+        <w:numPr>
+          <w:ilvl w:val="0"/>
+          <w:numId w:val="8"/>
+        </w:numPr>
+        <w:spacing w:line="240" w:lineRule="auto"/>
+        <w:rPr>
+          <w:b/>
+        </w:rPr>
+      </w:pPr>
+      <w:r>
+        <w:rPr>
+          <w:b/>
         </w:rPr>
         <w:lastRenderedPageBreak/>
-        <w:t>Question Cards</w:t>
+        <w:t>What would be the absolute worst name you could give your child?</w:t>
       </w:r>
     </w:p>
     <w:p>
@@ -814,9 +1775,10 @@
           <w:ilvl w:val="0"/>
           <w:numId w:val="8"/>
         </w:numPr>
-      </w:pPr>
-      <w:r>
-        <w:t>What is the worst Christmas present you’ve ever received?</w:t>
+        <w:spacing w:line="240" w:lineRule="auto"/>
+      </w:pPr>
+      <w:r>
+        <w:t>What secret conspiracy would you like to start?</w:t>
       </w:r>
     </w:p>
     <w:p>
@@ -826,9 +1788,16 @@
           <w:ilvl w:val="0"/>
           <w:numId w:val="8"/>
         </w:numPr>
-      </w:pPr>
-      <w:r>
-        <w:t>What was your childhood nickname?</w:t>
+        <w:spacing w:line="240" w:lineRule="auto"/>
+        <w:rPr>
+          <w:b/>
+        </w:rPr>
+      </w:pPr>
+      <w:r>
+        <w:rPr>
+          <w:b/>
+        </w:rPr>
+        <w:t>What would be the worst thing for the government to make illegal?</w:t>
       </w:r>
     </w:p>
     <w:p>
@@ -838,9 +1807,16 @@
           <w:ilvl w:val="0"/>
           <w:numId w:val="8"/>
         </w:numPr>
-      </w:pPr>
-      <w:r>
-        <w:t>What is your biggest fear?</w:t>
+        <w:spacing w:line="240" w:lineRule="auto"/>
+        <w:rPr>
+          <w:b/>
+        </w:rPr>
+      </w:pPr>
+      <w:r>
+        <w:rPr>
+          <w:b/>
+        </w:rPr>
+        <w:t>You’re a mad scientist, what scientific experiment would you run if money and ethics weren’t an issue?</w:t>
       </w:r>
     </w:p>
     <w:p>
@@ -850,9 +1826,10 @@
           <w:ilvl w:val="0"/>
           <w:numId w:val="8"/>
         </w:numPr>
-      </w:pPr>
-      <w:r>
-        <w:t>What kind of cult would you like to start?</w:t>
+        <w:spacing w:line="240" w:lineRule="auto"/>
+      </w:pPr>
+      <w:r>
+        <w:t>If someone asked to be your apprentice and learn all that you know, what would you teach them?</w:t>
       </w:r>
     </w:p>
     <w:p>
@@ -862,9 +1839,16 @@
           <w:ilvl w:val="0"/>
           <w:numId w:val="8"/>
         </w:numPr>
-      </w:pPr>
-      <w:r>
-        <w:t>What was the most embarrassing moment in your life?</w:t>
+        <w:spacing w:line="240" w:lineRule="auto"/>
+        <w:rPr>
+          <w:b/>
+        </w:rPr>
+      </w:pPr>
+      <w:r>
+        <w:rPr>
+          <w:b/>
+        </w:rPr>
+        <w:t>What will immediately disqualify a potential partner?</w:t>
       </w:r>
     </w:p>
     <w:p>
@@ -874,9 +1858,10 @@
           <w:ilvl w:val="0"/>
           <w:numId w:val="8"/>
         </w:numPr>
-      </w:pPr>
-      <w:r>
-        <w:t>What’s the weirdest thing a guest has done at your house?</w:t>
+        <w:spacing w:line="240" w:lineRule="auto"/>
+      </w:pPr>
+      <w:r>
+        <w:t>Do you think any part of your personality needs to be improved?</w:t>
       </w:r>
     </w:p>
     <w:p>
@@ -886,9 +1871,10 @@
           <w:ilvl w:val="0"/>
           <w:numId w:val="8"/>
         </w:numPr>
-      </w:pPr>
-      <w:r>
-        <w:t>What inanimate object do you wish you could eliminate from existence?</w:t>
+        <w:spacing w:line="240" w:lineRule="auto"/>
+      </w:pPr>
+      <w:r>
+        <w:t>What chokes you up when you think about it?</w:t>
       </w:r>
     </w:p>
     <w:p>
@@ -898,9 +1884,100 @@
           <w:ilvl w:val="0"/>
           <w:numId w:val="8"/>
         </w:numPr>
-      </w:pPr>
-      <w:r>
-        <w:t>What would be the worst thing for the government to make illegal?</w:t>
+        <w:spacing w:line="240" w:lineRule="auto"/>
+        <w:rPr>
+          <w:b/>
+        </w:rPr>
+      </w:pPr>
+      <w:r>
+        <w:rPr>
+          <w:b/>
+        </w:rPr>
+        <w:t>What controversial opinion do you have?</w:t>
+      </w:r>
+    </w:p>
+    <w:p>
+      <w:pPr>
+        <w:pStyle w:val="ListParagraph"/>
+        <w:numPr>
+          <w:ilvl w:val="0"/>
+          <w:numId w:val="8"/>
+        </w:numPr>
+        <w:spacing w:line="240" w:lineRule="auto"/>
+      </w:pPr>
+      <w:r>
+        <w:t>What is the strangest habit you have?</w:t>
+      </w:r>
+    </w:p>
+    <w:p>
+      <w:pPr>
+        <w:pStyle w:val="ListParagraph"/>
+        <w:numPr>
+          <w:ilvl w:val="0"/>
+          <w:numId w:val="8"/>
+        </w:numPr>
+        <w:spacing w:line="240" w:lineRule="auto"/>
+      </w:pPr>
+      <w:r>
+        <w:t>What impression do you try to give when you first meet someone?</w:t>
+      </w:r>
+    </w:p>
+    <w:p>
+      <w:pPr>
+        <w:pStyle w:val="ListParagraph"/>
+        <w:numPr>
+          <w:ilvl w:val="0"/>
+          <w:numId w:val="8"/>
+        </w:numPr>
+        <w:spacing w:line="240" w:lineRule="auto"/>
+      </w:pPr>
+      <w:r>
+        <w:t>What would you like to achieve before you die?</w:t>
+      </w:r>
+    </w:p>
+    <w:p>
+      <w:pPr>
+        <w:pStyle w:val="ListParagraph"/>
+        <w:numPr>
+          <w:ilvl w:val="0"/>
+          <w:numId w:val="8"/>
+        </w:numPr>
+        <w:spacing w:line="240" w:lineRule="auto"/>
+        <w:rPr>
+          <w:b/>
+        </w:rPr>
+      </w:pPr>
+      <w:r>
+        <w:rPr>
+          <w:b/>
+        </w:rPr>
+        <w:t>If you could swap lives with any other player in this game, who would it be and why?</w:t>
+      </w:r>
+    </w:p>
+    <w:p>
+      <w:pPr>
+        <w:pStyle w:val="ListParagraph"/>
+        <w:numPr>
+          <w:ilvl w:val="0"/>
+          <w:numId w:val="8"/>
+        </w:numPr>
+        <w:spacing w:line="240" w:lineRule="auto"/>
+      </w:pPr>
+      <w:r>
+        <w:t>If animals could talk, which animal would you talk to first?</w:t>
+      </w:r>
+    </w:p>
+    <w:p>
+      <w:pPr>
+        <w:pStyle w:val="ListParagraph"/>
+        <w:numPr>
+          <w:ilvl w:val="0"/>
+          <w:numId w:val="8"/>
+        </w:numPr>
+        <w:spacing w:line="240" w:lineRule="auto"/>
+      </w:pPr>
+      <w:r>
+        <w:t>What would be your preferred way to die?</w:t>
       </w:r>
     </w:p>
     <w:p/>
@@ -2027,6 +3104,7 @@
           </w:p>
           <w:p>
             <w:r>
+              <w:lastRenderedPageBreak/>
               <w:t>Iterations</w:t>
             </w:r>
           </w:p>
@@ -2039,6 +3117,7 @@
           </w:tcPr>
           <w:p>
             <w:r>
+              <w:lastRenderedPageBreak/>
               <w:t>20</w:t>
             </w:r>
           </w:p>
@@ -2078,6 +3157,11 @@
           <w:p>
             <w:r>
               <w:t>Polish</w:t>
+            </w:r>
+          </w:p>
+          <w:p>
+            <w:r>
+              <w:t>Play Testing</w:t>
             </w:r>
           </w:p>
         </w:tc>
@@ -2180,6 +3264,11 @@
               <w:t>Polish</w:t>
             </w:r>
           </w:p>
+          <w:p>
+            <w:r>
+              <w:t>Play Testing</w:t>
+            </w:r>
+          </w:p>
         </w:tc>
       </w:tr>
       <w:tr>
@@ -2289,7 +3378,6 @@
           </w:tcPr>
           <w:p>
             <w:r>
-              <w:lastRenderedPageBreak/>
               <w:t>25</w:t>
             </w:r>
           </w:p>
@@ -2566,14 +3654,14 @@
   <w:abstractNum w:abstractNumId="1" w15:restartNumberingAfterBreak="0">
     <w:nsid w:val="14AC3BF9"/>
     <w:multiLevelType w:val="hybridMultilevel"/>
-    <w:tmpl w:val="1C80B0A6"/>
+    <w:tmpl w:val="1AF0D47A"/>
     <w:lvl w:ilvl="0" w:tplc="0809000F">
       <w:start w:val="1"/>
       <w:numFmt w:val="decimal"/>
       <w:lvlText w:val="%1."/>
       <w:lvlJc w:val="left"/>
       <w:pPr>
-        <w:ind w:left="720" w:hanging="360"/>
+        <w:ind w:left="785" w:hanging="360"/>
       </w:pPr>
     </w:lvl>
     <w:lvl w:ilvl="1" w:tplc="08090019" w:tentative="1">
@@ -2582,7 +3670,7 @@
       <w:lvlText w:val="%2."/>
       <w:lvlJc w:val="left"/>
       <w:pPr>
-        <w:ind w:left="1440" w:hanging="360"/>
+        <w:ind w:left="1505" w:hanging="360"/>
       </w:pPr>
     </w:lvl>
     <w:lvl w:ilvl="2" w:tplc="0809001B" w:tentative="1">
@@ -2591,7 +3679,7 @@
       <w:lvlText w:val="%3."/>
       <w:lvlJc w:val="right"/>
       <w:pPr>
-        <w:ind w:left="2160" w:hanging="180"/>
+        <w:ind w:left="2225" w:hanging="180"/>
       </w:pPr>
     </w:lvl>
     <w:lvl w:ilvl="3" w:tplc="0809000F" w:tentative="1">
@@ -2600,7 +3688,7 @@
       <w:lvlText w:val="%4."/>
       <w:lvlJc w:val="left"/>
       <w:pPr>
-        <w:ind w:left="2880" w:hanging="360"/>
+        <w:ind w:left="2945" w:hanging="360"/>
       </w:pPr>
     </w:lvl>
     <w:lvl w:ilvl="4" w:tplc="08090019" w:tentative="1">
@@ -2609,7 +3697,7 @@
       <w:lvlText w:val="%5."/>
       <w:lvlJc w:val="left"/>
       <w:pPr>
-        <w:ind w:left="3600" w:hanging="360"/>
+        <w:ind w:left="3665" w:hanging="360"/>
       </w:pPr>
     </w:lvl>
     <w:lvl w:ilvl="5" w:tplc="0809001B" w:tentative="1">
@@ -2618,7 +3706,7 @@
       <w:lvlText w:val="%6."/>
       <w:lvlJc w:val="right"/>
       <w:pPr>
-        <w:ind w:left="4320" w:hanging="180"/>
+        <w:ind w:left="4385" w:hanging="180"/>
       </w:pPr>
     </w:lvl>
     <w:lvl w:ilvl="6" w:tplc="0809000F" w:tentative="1">
@@ -2627,7 +3715,7 @@
       <w:lvlText w:val="%7."/>
       <w:lvlJc w:val="left"/>
       <w:pPr>
-        <w:ind w:left="5040" w:hanging="360"/>
+        <w:ind w:left="5105" w:hanging="360"/>
       </w:pPr>
     </w:lvl>
     <w:lvl w:ilvl="7" w:tplc="08090019" w:tentative="1">
@@ -2636,7 +3724,7 @@
       <w:lvlText w:val="%8."/>
       <w:lvlJc w:val="left"/>
       <w:pPr>
-        <w:ind w:left="5760" w:hanging="360"/>
+        <w:ind w:left="5825" w:hanging="360"/>
       </w:pPr>
     </w:lvl>
     <w:lvl w:ilvl="8" w:tplc="0809001B" w:tentative="1">
@@ -2645,11 +3733,350 @@
       <w:lvlText w:val="%9."/>
       <w:lvlJc w:val="right"/>
       <w:pPr>
-        <w:ind w:left="6480" w:hanging="180"/>
+        <w:ind w:left="6545" w:hanging="180"/>
       </w:pPr>
     </w:lvl>
   </w:abstractNum>
   <w:abstractNum w:abstractNumId="2" w15:restartNumberingAfterBreak="0">
+    <w:nsid w:val="20B5709B"/>
+    <w:multiLevelType w:val="hybridMultilevel"/>
+    <w:tmpl w:val="9216C886"/>
+    <w:lvl w:ilvl="0" w:tplc="08090001">
+      <w:start w:val="1"/>
+      <w:numFmt w:val="bullet"/>
+      <w:lvlText w:val=""/>
+      <w:lvlJc w:val="left"/>
+      <w:pPr>
+        <w:ind w:left="720" w:hanging="360"/>
+      </w:pPr>
+      <w:rPr>
+        <w:rFonts w:ascii="Symbol" w:hAnsi="Symbol" w:hint="default"/>
+      </w:rPr>
+    </w:lvl>
+    <w:lvl w:ilvl="1" w:tplc="08090003" w:tentative="1">
+      <w:start w:val="1"/>
+      <w:numFmt w:val="bullet"/>
+      <w:lvlText w:val="o"/>
+      <w:lvlJc w:val="left"/>
+      <w:pPr>
+        <w:ind w:left="1440" w:hanging="360"/>
+      </w:pPr>
+      <w:rPr>
+        <w:rFonts w:ascii="Courier New" w:hAnsi="Courier New" w:cs="Courier New" w:hint="default"/>
+      </w:rPr>
+    </w:lvl>
+    <w:lvl w:ilvl="2" w:tplc="08090005" w:tentative="1">
+      <w:start w:val="1"/>
+      <w:numFmt w:val="bullet"/>
+      <w:lvlText w:val=""/>
+      <w:lvlJc w:val="left"/>
+      <w:pPr>
+        <w:ind w:left="2160" w:hanging="360"/>
+      </w:pPr>
+      <w:rPr>
+        <w:rFonts w:ascii="Wingdings" w:hAnsi="Wingdings" w:hint="default"/>
+      </w:rPr>
+    </w:lvl>
+    <w:lvl w:ilvl="3" w:tplc="08090001" w:tentative="1">
+      <w:start w:val="1"/>
+      <w:numFmt w:val="bullet"/>
+      <w:lvlText w:val=""/>
+      <w:lvlJc w:val="left"/>
+      <w:pPr>
+        <w:ind w:left="2880" w:hanging="360"/>
+      </w:pPr>
+      <w:rPr>
+        <w:rFonts w:ascii="Symbol" w:hAnsi="Symbol" w:hint="default"/>
+      </w:rPr>
+    </w:lvl>
+    <w:lvl w:ilvl="4" w:tplc="08090003" w:tentative="1">
+      <w:start w:val="1"/>
+      <w:numFmt w:val="bullet"/>
+      <w:lvlText w:val="o"/>
+      <w:lvlJc w:val="left"/>
+      <w:pPr>
+        <w:ind w:left="3600" w:hanging="360"/>
+      </w:pPr>
+      <w:rPr>
+        <w:rFonts w:ascii="Courier New" w:hAnsi="Courier New" w:cs="Courier New" w:hint="default"/>
+      </w:rPr>
+    </w:lvl>
+    <w:lvl w:ilvl="5" w:tplc="08090005" w:tentative="1">
+      <w:start w:val="1"/>
+      <w:numFmt w:val="bullet"/>
+      <w:lvlText w:val=""/>
+      <w:lvlJc w:val="left"/>
+      <w:pPr>
+        <w:ind w:left="4320" w:hanging="360"/>
+      </w:pPr>
+      <w:rPr>
+        <w:rFonts w:ascii="Wingdings" w:hAnsi="Wingdings" w:hint="default"/>
+      </w:rPr>
+    </w:lvl>
+    <w:lvl w:ilvl="6" w:tplc="08090001" w:tentative="1">
+      <w:start w:val="1"/>
+      <w:numFmt w:val="bullet"/>
+      <w:lvlText w:val=""/>
+      <w:lvlJc w:val="left"/>
+      <w:pPr>
+        <w:ind w:left="5040" w:hanging="360"/>
+      </w:pPr>
+      <w:rPr>
+        <w:rFonts w:ascii="Symbol" w:hAnsi="Symbol" w:hint="default"/>
+      </w:rPr>
+    </w:lvl>
+    <w:lvl w:ilvl="7" w:tplc="08090003" w:tentative="1">
+      <w:start w:val="1"/>
+      <w:numFmt w:val="bullet"/>
+      <w:lvlText w:val="o"/>
+      <w:lvlJc w:val="left"/>
+      <w:pPr>
+        <w:ind w:left="5760" w:hanging="360"/>
+      </w:pPr>
+      <w:rPr>
+        <w:rFonts w:ascii="Courier New" w:hAnsi="Courier New" w:cs="Courier New" w:hint="default"/>
+      </w:rPr>
+    </w:lvl>
+    <w:lvl w:ilvl="8" w:tplc="08090005" w:tentative="1">
+      <w:start w:val="1"/>
+      <w:numFmt w:val="bullet"/>
+      <w:lvlText w:val=""/>
+      <w:lvlJc w:val="left"/>
+      <w:pPr>
+        <w:ind w:left="6480" w:hanging="360"/>
+      </w:pPr>
+      <w:rPr>
+        <w:rFonts w:ascii="Wingdings" w:hAnsi="Wingdings" w:hint="default"/>
+      </w:rPr>
+    </w:lvl>
+  </w:abstractNum>
+  <w:abstractNum w:abstractNumId="3" w15:restartNumberingAfterBreak="0">
+    <w:nsid w:val="3104140B"/>
+    <w:multiLevelType w:val="hybridMultilevel"/>
+    <w:tmpl w:val="4BA0B754"/>
+    <w:lvl w:ilvl="0" w:tplc="0809000F">
+      <w:start w:val="1"/>
+      <w:numFmt w:val="decimal"/>
+      <w:lvlText w:val="%1."/>
+      <w:lvlJc w:val="left"/>
+      <w:pPr>
+        <w:ind w:left="720" w:hanging="360"/>
+      </w:pPr>
+      <w:rPr>
+        <w:rFonts w:hint="default"/>
+      </w:rPr>
+    </w:lvl>
+    <w:lvl w:ilvl="1" w:tplc="08090003" w:tentative="1">
+      <w:start w:val="1"/>
+      <w:numFmt w:val="bullet"/>
+      <w:lvlText w:val="o"/>
+      <w:lvlJc w:val="left"/>
+      <w:pPr>
+        <w:ind w:left="1440" w:hanging="360"/>
+      </w:pPr>
+      <w:rPr>
+        <w:rFonts w:ascii="Courier New" w:hAnsi="Courier New" w:cs="Courier New" w:hint="default"/>
+      </w:rPr>
+    </w:lvl>
+    <w:lvl w:ilvl="2" w:tplc="08090005" w:tentative="1">
+      <w:start w:val="1"/>
+      <w:numFmt w:val="bullet"/>
+      <w:lvlText w:val=""/>
+      <w:lvlJc w:val="left"/>
+      <w:pPr>
+        <w:ind w:left="2160" w:hanging="360"/>
+      </w:pPr>
+      <w:rPr>
+        <w:rFonts w:ascii="Wingdings" w:hAnsi="Wingdings" w:hint="default"/>
+      </w:rPr>
+    </w:lvl>
+    <w:lvl w:ilvl="3" w:tplc="08090001" w:tentative="1">
+      <w:start w:val="1"/>
+      <w:numFmt w:val="bullet"/>
+      <w:lvlText w:val=""/>
+      <w:lvlJc w:val="left"/>
+      <w:pPr>
+        <w:ind w:left="2880" w:hanging="360"/>
+      </w:pPr>
+      <w:rPr>
+        <w:rFonts w:ascii="Symbol" w:hAnsi="Symbol" w:hint="default"/>
+      </w:rPr>
+    </w:lvl>
+    <w:lvl w:ilvl="4" w:tplc="08090003" w:tentative="1">
+      <w:start w:val="1"/>
+      <w:numFmt w:val="bullet"/>
+      <w:lvlText w:val="o"/>
+      <w:lvlJc w:val="left"/>
+      <w:pPr>
+        <w:ind w:left="3600" w:hanging="360"/>
+      </w:pPr>
+      <w:rPr>
+        <w:rFonts w:ascii="Courier New" w:hAnsi="Courier New" w:cs="Courier New" w:hint="default"/>
+      </w:rPr>
+    </w:lvl>
+    <w:lvl w:ilvl="5" w:tplc="08090005" w:tentative="1">
+      <w:start w:val="1"/>
+      <w:numFmt w:val="bullet"/>
+      <w:lvlText w:val=""/>
+      <w:lvlJc w:val="left"/>
+      <w:pPr>
+        <w:ind w:left="4320" w:hanging="360"/>
+      </w:pPr>
+      <w:rPr>
+        <w:rFonts w:ascii="Wingdings" w:hAnsi="Wingdings" w:hint="default"/>
+      </w:rPr>
+    </w:lvl>
+    <w:lvl w:ilvl="6" w:tplc="08090001" w:tentative="1">
+      <w:start w:val="1"/>
+      <w:numFmt w:val="bullet"/>
+      <w:lvlText w:val=""/>
+      <w:lvlJc w:val="left"/>
+      <w:pPr>
+        <w:ind w:left="5040" w:hanging="360"/>
+      </w:pPr>
+      <w:rPr>
+        <w:rFonts w:ascii="Symbol" w:hAnsi="Symbol" w:hint="default"/>
+      </w:rPr>
+    </w:lvl>
+    <w:lvl w:ilvl="7" w:tplc="08090003" w:tentative="1">
+      <w:start w:val="1"/>
+      <w:numFmt w:val="bullet"/>
+      <w:lvlText w:val="o"/>
+      <w:lvlJc w:val="left"/>
+      <w:pPr>
+        <w:ind w:left="5760" w:hanging="360"/>
+      </w:pPr>
+      <w:rPr>
+        <w:rFonts w:ascii="Courier New" w:hAnsi="Courier New" w:cs="Courier New" w:hint="default"/>
+      </w:rPr>
+    </w:lvl>
+    <w:lvl w:ilvl="8" w:tplc="08090005" w:tentative="1">
+      <w:start w:val="1"/>
+      <w:numFmt w:val="bullet"/>
+      <w:lvlText w:val=""/>
+      <w:lvlJc w:val="left"/>
+      <w:pPr>
+        <w:ind w:left="6480" w:hanging="360"/>
+      </w:pPr>
+      <w:rPr>
+        <w:rFonts w:ascii="Wingdings" w:hAnsi="Wingdings" w:hint="default"/>
+      </w:rPr>
+    </w:lvl>
+  </w:abstractNum>
+  <w:abstractNum w:abstractNumId="4" w15:restartNumberingAfterBreak="0">
+    <w:nsid w:val="4DC309BD"/>
+    <w:multiLevelType w:val="hybridMultilevel"/>
+    <w:tmpl w:val="75BE7672"/>
+    <w:lvl w:ilvl="0" w:tplc="0809000F">
+      <w:start w:val="1"/>
+      <w:numFmt w:val="decimal"/>
+      <w:lvlText w:val="%1."/>
+      <w:lvlJc w:val="left"/>
+      <w:pPr>
+        <w:ind w:left="720" w:hanging="360"/>
+      </w:pPr>
+      <w:rPr>
+        <w:rFonts w:hint="default"/>
+      </w:rPr>
+    </w:lvl>
+    <w:lvl w:ilvl="1" w:tplc="08090003" w:tentative="1">
+      <w:start w:val="1"/>
+      <w:numFmt w:val="bullet"/>
+      <w:lvlText w:val="o"/>
+      <w:lvlJc w:val="left"/>
+      <w:pPr>
+        <w:ind w:left="1440" w:hanging="360"/>
+      </w:pPr>
+      <w:rPr>
+        <w:rFonts w:ascii="Courier New" w:hAnsi="Courier New" w:cs="Courier New" w:hint="default"/>
+      </w:rPr>
+    </w:lvl>
+    <w:lvl w:ilvl="2" w:tplc="08090005" w:tentative="1">
+      <w:start w:val="1"/>
+      <w:numFmt w:val="bullet"/>
+      <w:lvlText w:val=""/>
+      <w:lvlJc w:val="left"/>
+      <w:pPr>
+        <w:ind w:left="2160" w:hanging="360"/>
+      </w:pPr>
+      <w:rPr>
+        <w:rFonts w:ascii="Wingdings" w:hAnsi="Wingdings" w:hint="default"/>
+      </w:rPr>
+    </w:lvl>
+    <w:lvl w:ilvl="3" w:tplc="08090001" w:tentative="1">
+      <w:start w:val="1"/>
+      <w:numFmt w:val="bullet"/>
+      <w:lvlText w:val=""/>
+      <w:lvlJc w:val="left"/>
+      <w:pPr>
+        <w:ind w:left="2880" w:hanging="360"/>
+      </w:pPr>
+      <w:rPr>
+        <w:rFonts w:ascii="Symbol" w:hAnsi="Symbol" w:hint="default"/>
+      </w:rPr>
+    </w:lvl>
+    <w:lvl w:ilvl="4" w:tplc="08090003" w:tentative="1">
+      <w:start w:val="1"/>
+      <w:numFmt w:val="bullet"/>
+      <w:lvlText w:val="o"/>
+      <w:lvlJc w:val="left"/>
+      <w:pPr>
+        <w:ind w:left="3600" w:hanging="360"/>
+      </w:pPr>
+      <w:rPr>
+        <w:rFonts w:ascii="Courier New" w:hAnsi="Courier New" w:cs="Courier New" w:hint="default"/>
+      </w:rPr>
+    </w:lvl>
+    <w:lvl w:ilvl="5" w:tplc="08090005" w:tentative="1">
+      <w:start w:val="1"/>
+      <w:numFmt w:val="bullet"/>
+      <w:lvlText w:val=""/>
+      <w:lvlJc w:val="left"/>
+      <w:pPr>
+        <w:ind w:left="4320" w:hanging="360"/>
+      </w:pPr>
+      <w:rPr>
+        <w:rFonts w:ascii="Wingdings" w:hAnsi="Wingdings" w:hint="default"/>
+      </w:rPr>
+    </w:lvl>
+    <w:lvl w:ilvl="6" w:tplc="08090001" w:tentative="1">
+      <w:start w:val="1"/>
+      <w:numFmt w:val="bullet"/>
+      <w:lvlText w:val=""/>
+      <w:lvlJc w:val="left"/>
+      <w:pPr>
+        <w:ind w:left="5040" w:hanging="360"/>
+      </w:pPr>
+      <w:rPr>
+        <w:rFonts w:ascii="Symbol" w:hAnsi="Symbol" w:hint="default"/>
+      </w:rPr>
+    </w:lvl>
+    <w:lvl w:ilvl="7" w:tplc="08090003" w:tentative="1">
+      <w:start w:val="1"/>
+      <w:numFmt w:val="bullet"/>
+      <w:lvlText w:val="o"/>
+      <w:lvlJc w:val="left"/>
+      <w:pPr>
+        <w:ind w:left="5760" w:hanging="360"/>
+      </w:pPr>
+      <w:rPr>
+        <w:rFonts w:ascii="Courier New" w:hAnsi="Courier New" w:cs="Courier New" w:hint="default"/>
+      </w:rPr>
+    </w:lvl>
+    <w:lvl w:ilvl="8" w:tplc="08090005" w:tentative="1">
+      <w:start w:val="1"/>
+      <w:numFmt w:val="bullet"/>
+      <w:lvlText w:val=""/>
+      <w:lvlJc w:val="left"/>
+      <w:pPr>
+        <w:ind w:left="6480" w:hanging="360"/>
+      </w:pPr>
+      <w:rPr>
+        <w:rFonts w:ascii="Wingdings" w:hAnsi="Wingdings" w:hint="default"/>
+      </w:rPr>
+    </w:lvl>
+  </w:abstractNum>
+  <w:abstractNum w:abstractNumId="5" w15:restartNumberingAfterBreak="0">
     <w:nsid w:val="4E7D45C1"/>
     <w:multiLevelType w:val="hybridMultilevel"/>
     <w:tmpl w:val="6914A858"/>
@@ -2762,7 +4189,7 @@
       </w:rPr>
     </w:lvl>
   </w:abstractNum>
-  <w:abstractNum w:abstractNumId="3" w15:restartNumberingAfterBreak="0">
+  <w:abstractNum w:abstractNumId="6" w15:restartNumberingAfterBreak="0">
     <w:nsid w:val="56147CCE"/>
     <w:multiLevelType w:val="hybridMultilevel"/>
     <w:tmpl w:val="9BF0B3B6"/>
@@ -2875,7 +4302,7 @@
       </w:rPr>
     </w:lvl>
   </w:abstractNum>
-  <w:abstractNum w:abstractNumId="4" w15:restartNumberingAfterBreak="0">
+  <w:abstractNum w:abstractNumId="7" w15:restartNumberingAfterBreak="0">
     <w:nsid w:val="564275B4"/>
     <w:multiLevelType w:val="hybridMultilevel"/>
     <w:tmpl w:val="7FA8B32E"/>
@@ -2961,7 +4388,120 @@
       </w:pPr>
     </w:lvl>
   </w:abstractNum>
-  <w:abstractNum w:abstractNumId="5" w15:restartNumberingAfterBreak="0">
+  <w:abstractNum w:abstractNumId="8" w15:restartNumberingAfterBreak="0">
+    <w:nsid w:val="5C087227"/>
+    <w:multiLevelType w:val="hybridMultilevel"/>
+    <w:tmpl w:val="22EE4B56"/>
+    <w:lvl w:ilvl="0" w:tplc="08090001">
+      <w:start w:val="1"/>
+      <w:numFmt w:val="bullet"/>
+      <w:lvlText w:val=""/>
+      <w:lvlJc w:val="left"/>
+      <w:pPr>
+        <w:ind w:left="720" w:hanging="360"/>
+      </w:pPr>
+      <w:rPr>
+        <w:rFonts w:ascii="Symbol" w:hAnsi="Symbol" w:hint="default"/>
+      </w:rPr>
+    </w:lvl>
+    <w:lvl w:ilvl="1" w:tplc="08090003" w:tentative="1">
+      <w:start w:val="1"/>
+      <w:numFmt w:val="bullet"/>
+      <w:lvlText w:val="o"/>
+      <w:lvlJc w:val="left"/>
+      <w:pPr>
+        <w:ind w:left="1440" w:hanging="360"/>
+      </w:pPr>
+      <w:rPr>
+        <w:rFonts w:ascii="Courier New" w:hAnsi="Courier New" w:cs="Courier New" w:hint="default"/>
+      </w:rPr>
+    </w:lvl>
+    <w:lvl w:ilvl="2" w:tplc="08090005" w:tentative="1">
+      <w:start w:val="1"/>
+      <w:numFmt w:val="bullet"/>
+      <w:lvlText w:val=""/>
+      <w:lvlJc w:val="left"/>
+      <w:pPr>
+        <w:ind w:left="2160" w:hanging="360"/>
+      </w:pPr>
+      <w:rPr>
+        <w:rFonts w:ascii="Wingdings" w:hAnsi="Wingdings" w:hint="default"/>
+      </w:rPr>
+    </w:lvl>
+    <w:lvl w:ilvl="3" w:tplc="08090001" w:tentative="1">
+      <w:start w:val="1"/>
+      <w:numFmt w:val="bullet"/>
+      <w:lvlText w:val=""/>
+      <w:lvlJc w:val="left"/>
+      <w:pPr>
+        <w:ind w:left="2880" w:hanging="360"/>
+      </w:pPr>
+      <w:rPr>
+        <w:rFonts w:ascii="Symbol" w:hAnsi="Symbol" w:hint="default"/>
+      </w:rPr>
+    </w:lvl>
+    <w:lvl w:ilvl="4" w:tplc="08090003" w:tentative="1">
+      <w:start w:val="1"/>
+      <w:numFmt w:val="bullet"/>
+      <w:lvlText w:val="o"/>
+      <w:lvlJc w:val="left"/>
+      <w:pPr>
+        <w:ind w:left="3600" w:hanging="360"/>
+      </w:pPr>
+      <w:rPr>
+        <w:rFonts w:ascii="Courier New" w:hAnsi="Courier New" w:cs="Courier New" w:hint="default"/>
+      </w:rPr>
+    </w:lvl>
+    <w:lvl w:ilvl="5" w:tplc="08090005" w:tentative="1">
+      <w:start w:val="1"/>
+      <w:numFmt w:val="bullet"/>
+      <w:lvlText w:val=""/>
+      <w:lvlJc w:val="left"/>
+      <w:pPr>
+        <w:ind w:left="4320" w:hanging="360"/>
+      </w:pPr>
+      <w:rPr>
+        <w:rFonts w:ascii="Wingdings" w:hAnsi="Wingdings" w:hint="default"/>
+      </w:rPr>
+    </w:lvl>
+    <w:lvl w:ilvl="6" w:tplc="08090001" w:tentative="1">
+      <w:start w:val="1"/>
+      <w:numFmt w:val="bullet"/>
+      <w:lvlText w:val=""/>
+      <w:lvlJc w:val="left"/>
+      <w:pPr>
+        <w:ind w:left="5040" w:hanging="360"/>
+      </w:pPr>
+      <w:rPr>
+        <w:rFonts w:ascii="Symbol" w:hAnsi="Symbol" w:hint="default"/>
+      </w:rPr>
+    </w:lvl>
+    <w:lvl w:ilvl="7" w:tplc="08090003" w:tentative="1">
+      <w:start w:val="1"/>
+      <w:numFmt w:val="bullet"/>
+      <w:lvlText w:val="o"/>
+      <w:lvlJc w:val="left"/>
+      <w:pPr>
+        <w:ind w:left="5760" w:hanging="360"/>
+      </w:pPr>
+      <w:rPr>
+        <w:rFonts w:ascii="Courier New" w:hAnsi="Courier New" w:cs="Courier New" w:hint="default"/>
+      </w:rPr>
+    </w:lvl>
+    <w:lvl w:ilvl="8" w:tplc="08090005" w:tentative="1">
+      <w:start w:val="1"/>
+      <w:numFmt w:val="bullet"/>
+      <w:lvlText w:val=""/>
+      <w:lvlJc w:val="left"/>
+      <w:pPr>
+        <w:ind w:left="6480" w:hanging="360"/>
+      </w:pPr>
+      <w:rPr>
+        <w:rFonts w:ascii="Wingdings" w:hAnsi="Wingdings" w:hint="default"/>
+      </w:rPr>
+    </w:lvl>
+  </w:abstractNum>
+  <w:abstractNum w:abstractNumId="9" w15:restartNumberingAfterBreak="0">
     <w:nsid w:val="5D1D5C24"/>
     <w:multiLevelType w:val="hybridMultilevel"/>
     <w:tmpl w:val="2320EF74"/>
@@ -3074,7 +4614,7 @@
       </w:rPr>
     </w:lvl>
   </w:abstractNum>
-  <w:abstractNum w:abstractNumId="6" w15:restartNumberingAfterBreak="0">
+  <w:abstractNum w:abstractNumId="10" w15:restartNumberingAfterBreak="0">
     <w:nsid w:val="5F226B7B"/>
     <w:multiLevelType w:val="hybridMultilevel"/>
     <w:tmpl w:val="2EE42EDC"/>
@@ -3160,7 +4700,7 @@
       </w:pPr>
     </w:lvl>
   </w:abstractNum>
-  <w:abstractNum w:abstractNumId="7" w15:restartNumberingAfterBreak="0">
+  <w:abstractNum w:abstractNumId="11" w15:restartNumberingAfterBreak="0">
     <w:nsid w:val="678A6D9B"/>
     <w:multiLevelType w:val="hybridMultilevel"/>
     <w:tmpl w:val="50CE67B2"/>
@@ -3273,29 +4813,157 @@
       </w:rPr>
     </w:lvl>
   </w:abstractNum>
+  <w:abstractNum w:abstractNumId="12" w15:restartNumberingAfterBreak="0">
+    <w:nsid w:val="679C129E"/>
+    <w:multiLevelType w:val="hybridMultilevel"/>
+    <w:tmpl w:val="CD8C185C"/>
+    <w:lvl w:ilvl="0" w:tplc="08090001">
+      <w:start w:val="1"/>
+      <w:numFmt w:val="bullet"/>
+      <w:lvlText w:val=""/>
+      <w:lvlJc w:val="left"/>
+      <w:pPr>
+        <w:ind w:left="720" w:hanging="360"/>
+      </w:pPr>
+      <w:rPr>
+        <w:rFonts w:ascii="Symbol" w:hAnsi="Symbol" w:hint="default"/>
+      </w:rPr>
+    </w:lvl>
+    <w:lvl w:ilvl="1" w:tplc="08090003" w:tentative="1">
+      <w:start w:val="1"/>
+      <w:numFmt w:val="bullet"/>
+      <w:lvlText w:val="o"/>
+      <w:lvlJc w:val="left"/>
+      <w:pPr>
+        <w:ind w:left="1440" w:hanging="360"/>
+      </w:pPr>
+      <w:rPr>
+        <w:rFonts w:ascii="Courier New" w:hAnsi="Courier New" w:cs="Courier New" w:hint="default"/>
+      </w:rPr>
+    </w:lvl>
+    <w:lvl w:ilvl="2" w:tplc="08090005" w:tentative="1">
+      <w:start w:val="1"/>
+      <w:numFmt w:val="bullet"/>
+      <w:lvlText w:val=""/>
+      <w:lvlJc w:val="left"/>
+      <w:pPr>
+        <w:ind w:left="2160" w:hanging="360"/>
+      </w:pPr>
+      <w:rPr>
+        <w:rFonts w:ascii="Wingdings" w:hAnsi="Wingdings" w:hint="default"/>
+      </w:rPr>
+    </w:lvl>
+    <w:lvl w:ilvl="3" w:tplc="08090001" w:tentative="1">
+      <w:start w:val="1"/>
+      <w:numFmt w:val="bullet"/>
+      <w:lvlText w:val=""/>
+      <w:lvlJc w:val="left"/>
+      <w:pPr>
+        <w:ind w:left="2880" w:hanging="360"/>
+      </w:pPr>
+      <w:rPr>
+        <w:rFonts w:ascii="Symbol" w:hAnsi="Symbol" w:hint="default"/>
+      </w:rPr>
+    </w:lvl>
+    <w:lvl w:ilvl="4" w:tplc="08090003" w:tentative="1">
+      <w:start w:val="1"/>
+      <w:numFmt w:val="bullet"/>
+      <w:lvlText w:val="o"/>
+      <w:lvlJc w:val="left"/>
+      <w:pPr>
+        <w:ind w:left="3600" w:hanging="360"/>
+      </w:pPr>
+      <w:rPr>
+        <w:rFonts w:ascii="Courier New" w:hAnsi="Courier New" w:cs="Courier New" w:hint="default"/>
+      </w:rPr>
+    </w:lvl>
+    <w:lvl w:ilvl="5" w:tplc="08090005" w:tentative="1">
+      <w:start w:val="1"/>
+      <w:numFmt w:val="bullet"/>
+      <w:lvlText w:val=""/>
+      <w:lvlJc w:val="left"/>
+      <w:pPr>
+        <w:ind w:left="4320" w:hanging="360"/>
+      </w:pPr>
+      <w:rPr>
+        <w:rFonts w:ascii="Wingdings" w:hAnsi="Wingdings" w:hint="default"/>
+      </w:rPr>
+    </w:lvl>
+    <w:lvl w:ilvl="6" w:tplc="08090001" w:tentative="1">
+      <w:start w:val="1"/>
+      <w:numFmt w:val="bullet"/>
+      <w:lvlText w:val=""/>
+      <w:lvlJc w:val="left"/>
+      <w:pPr>
+        <w:ind w:left="5040" w:hanging="360"/>
+      </w:pPr>
+      <w:rPr>
+        <w:rFonts w:ascii="Symbol" w:hAnsi="Symbol" w:hint="default"/>
+      </w:rPr>
+    </w:lvl>
+    <w:lvl w:ilvl="7" w:tplc="08090003" w:tentative="1">
+      <w:start w:val="1"/>
+      <w:numFmt w:val="bullet"/>
+      <w:lvlText w:val="o"/>
+      <w:lvlJc w:val="left"/>
+      <w:pPr>
+        <w:ind w:left="5760" w:hanging="360"/>
+      </w:pPr>
+      <w:rPr>
+        <w:rFonts w:ascii="Courier New" w:hAnsi="Courier New" w:cs="Courier New" w:hint="default"/>
+      </w:rPr>
+    </w:lvl>
+    <w:lvl w:ilvl="8" w:tplc="08090005" w:tentative="1">
+      <w:start w:val="1"/>
+      <w:numFmt w:val="bullet"/>
+      <w:lvlText w:val=""/>
+      <w:lvlJc w:val="left"/>
+      <w:pPr>
+        <w:ind w:left="6480" w:hanging="360"/>
+      </w:pPr>
+      <w:rPr>
+        <w:rFonts w:ascii="Wingdings" w:hAnsi="Wingdings" w:hint="default"/>
+      </w:rPr>
+    </w:lvl>
+  </w:abstractNum>
   <w:num w:numId="1">
-    <w:abstractNumId w:val="4"/>
+    <w:abstractNumId w:val="7"/>
   </w:num>
   <w:num w:numId="2">
+    <w:abstractNumId w:val="10"/>
+  </w:num>
+  <w:num w:numId="3">
     <w:abstractNumId w:val="6"/>
   </w:num>
-  <w:num w:numId="3">
-    <w:abstractNumId w:val="3"/>
-  </w:num>
   <w:num w:numId="4">
-    <w:abstractNumId w:val="2"/>
+    <w:abstractNumId w:val="5"/>
   </w:num>
   <w:num w:numId="5">
     <w:abstractNumId w:val="0"/>
   </w:num>
   <w:num w:numId="6">
-    <w:abstractNumId w:val="5"/>
+    <w:abstractNumId w:val="9"/>
   </w:num>
   <w:num w:numId="7">
-    <w:abstractNumId w:val="7"/>
+    <w:abstractNumId w:val="11"/>
   </w:num>
   <w:num w:numId="8">
     <w:abstractNumId w:val="1"/>
+  </w:num>
+  <w:num w:numId="9">
+    <w:abstractNumId w:val="8"/>
+  </w:num>
+  <w:num w:numId="10">
+    <w:abstractNumId w:val="2"/>
+  </w:num>
+  <w:num w:numId="11">
+    <w:abstractNumId w:val="12"/>
+  </w:num>
+  <w:num w:numId="12">
+    <w:abstractNumId w:val="3"/>
+  </w:num>
+  <w:num w:numId="13">
+    <w:abstractNumId w:val="4"/>
   </w:num>
 </w:numbering>
 </file>
@@ -3751,6 +5419,18 @@
       </w:tblBorders>
     </w:tblPr>
   </w:style>
+  <w:style w:type="paragraph" w:customStyle="1" w:styleId="Normal1">
+    <w:name w:val="Normal1"/>
+    <w:rsid w:val="00C0121A"/>
+    <w:pPr>
+      <w:spacing w:after="0" w:line="276" w:lineRule="auto"/>
+      <w:contextualSpacing/>
+    </w:pPr>
+    <w:rPr>
+      <w:rFonts w:ascii="Arial" w:eastAsia="Arial" w:hAnsi="Arial" w:cs="Arial"/>
+      <w:lang w:eastAsia="en-GB"/>
+    </w:rPr>
+  </w:style>
 </w:styles>
 </file>
 

</xml_diff>